<commit_message>
sua bao cao v2
</commit_message>
<xml_diff>
--- a/report/Baocao-CSDLPT.docx
+++ b/report/Baocao-CSDLPT.docx
@@ -3227,7 +3227,7 @@
                 <w:noProof/>
                 <w:webHidden/>
               </w:rPr>
-              <w:t>14</w:t>
+              <w:t>13</w:t>
             </w:r>
             <w:r>
               <w:rPr>
@@ -3300,7 +3300,7 @@
                 <w:noProof/>
                 <w:webHidden/>
               </w:rPr>
-              <w:t>14</w:t>
+              <w:t>13</w:t>
             </w:r>
             <w:r>
               <w:rPr>
@@ -3378,7 +3378,7 @@
                 <w:noProof/>
                 <w:webHidden/>
               </w:rPr>
-              <w:t>14</w:t>
+              <w:t>13</w:t>
             </w:r>
             <w:r>
               <w:rPr>
@@ -3456,7 +3456,7 @@
                 <w:noProof/>
                 <w:webHidden/>
               </w:rPr>
-              <w:t>17</w:t>
+              <w:t>16</w:t>
             </w:r>
             <w:r>
               <w:rPr>
@@ -3534,7 +3534,7 @@
                 <w:noProof/>
                 <w:webHidden/>
               </w:rPr>
-              <w:t>19</w:t>
+              <w:t>18</w:t>
             </w:r>
             <w:r>
               <w:rPr>
@@ -3612,7 +3612,7 @@
                 <w:noProof/>
                 <w:webHidden/>
               </w:rPr>
-              <w:t>22</w:t>
+              <w:t>21</w:t>
             </w:r>
             <w:r>
               <w:rPr>
@@ -3690,7 +3690,7 @@
                 <w:noProof/>
                 <w:webHidden/>
               </w:rPr>
-              <w:t>25</w:t>
+              <w:t>24</w:t>
             </w:r>
             <w:r>
               <w:rPr>
@@ -3771,7 +3771,7 @@
                 <w:noProof/>
                 <w:webHidden/>
               </w:rPr>
-              <w:t>27</w:t>
+              <w:t>26</w:t>
             </w:r>
             <w:r>
               <w:rPr>
@@ -3844,7 +3844,7 @@
                 <w:noProof/>
                 <w:webHidden/>
               </w:rPr>
-              <w:t>27</w:t>
+              <w:t>26</w:t>
             </w:r>
             <w:r>
               <w:rPr>
@@ -3917,7 +3917,7 @@
                 <w:noProof/>
                 <w:webHidden/>
               </w:rPr>
-              <w:t>27</w:t>
+              <w:t>26</w:t>
             </w:r>
             <w:r>
               <w:rPr>
@@ -3990,7 +3990,7 @@
                 <w:noProof/>
                 <w:webHidden/>
               </w:rPr>
-              <w:t>31</w:t>
+              <w:t>30</w:t>
             </w:r>
             <w:r>
               <w:rPr>
@@ -4136,7 +4136,7 @@
                 <w:noProof/>
                 <w:webHidden/>
               </w:rPr>
-              <w:t>33</w:t>
+              <w:t>32</w:t>
             </w:r>
             <w:r>
               <w:rPr>
@@ -4209,7 +4209,7 @@
                 <w:noProof/>
                 <w:webHidden/>
               </w:rPr>
-              <w:t>33</w:t>
+              <w:t>32</w:t>
             </w:r>
             <w:r>
               <w:rPr>
@@ -4282,7 +4282,7 @@
                 <w:noProof/>
                 <w:webHidden/>
               </w:rPr>
-              <w:t>34</w:t>
+              <w:t>33</w:t>
             </w:r>
             <w:r>
               <w:rPr>
@@ -4355,7 +4355,7 @@
                 <w:noProof/>
                 <w:webHidden/>
               </w:rPr>
-              <w:t>36</w:t>
+              <w:t>35</w:t>
             </w:r>
             <w:r>
               <w:rPr>
@@ -4428,7 +4428,7 @@
                 <w:noProof/>
                 <w:webHidden/>
               </w:rPr>
-              <w:t>37</w:t>
+              <w:t>36</w:t>
             </w:r>
             <w:r>
               <w:rPr>
@@ -4501,7 +4501,7 @@
                 <w:noProof/>
                 <w:webHidden/>
               </w:rPr>
-              <w:t>38</w:t>
+              <w:t>37</w:t>
             </w:r>
             <w:r>
               <w:rPr>
@@ -4561,20 +4561,17 @@
                 <w:noProof/>
                 <w:webHidden/>
               </w:rPr>
-            </w:r>
-            <w:r>
-              <w:rPr>
-                <w:noProof/>
-                <w:webHidden/>
-              </w:rPr>
               <w:fldChar w:fldCharType="separate"/>
             </w:r>
             <w:r>
               <w:rPr>
-                <w:noProof/>
-                <w:webHidden/>
-              </w:rPr>
-              <w:t>38</w:t>
+                <w:b/>
+                <w:bCs/>
+                <w:noProof/>
+                <w:webHidden/>
+                <w:lang w:val="en-US"/>
+              </w:rPr>
+              <w:t>Error! Bookmark not defined.</w:t>
             </w:r>
             <w:r>
               <w:rPr>
@@ -4733,7 +4730,7 @@
             <w:noProof/>
             <w:webHidden/>
           </w:rPr>
-          <w:t>18</w:t>
+          <w:t>17</w:t>
         </w:r>
         <w:r>
           <w:rPr>
@@ -4803,7 +4800,7 @@
             <w:noProof/>
             <w:webHidden/>
           </w:rPr>
-          <w:t>18</w:t>
+          <w:t>17</w:t>
         </w:r>
         <w:r>
           <w:rPr>
@@ -4873,7 +4870,7 @@
             <w:noProof/>
             <w:webHidden/>
           </w:rPr>
-          <w:t>19</w:t>
+          <w:t>18</w:t>
         </w:r>
         <w:r>
           <w:rPr>
@@ -4943,7 +4940,7 @@
             <w:noProof/>
             <w:webHidden/>
           </w:rPr>
-          <w:t>21</w:t>
+          <w:t>20</w:t>
         </w:r>
         <w:r>
           <w:rPr>
@@ -5013,7 +5010,7 @@
             <w:noProof/>
             <w:webHidden/>
           </w:rPr>
-          <w:t>21</w:t>
+          <w:t>20</w:t>
         </w:r>
         <w:r>
           <w:rPr>
@@ -5083,7 +5080,7 @@
             <w:noProof/>
             <w:webHidden/>
           </w:rPr>
-          <w:t>22</w:t>
+          <w:t>21</w:t>
         </w:r>
         <w:r>
           <w:rPr>
@@ -5161,7 +5158,7 @@
             <w:noProof/>
             <w:webHidden/>
           </w:rPr>
-          <w:t>24</w:t>
+          <w:t>23</w:t>
         </w:r>
         <w:r>
           <w:rPr>
@@ -5231,7 +5228,7 @@
             <w:noProof/>
             <w:webHidden/>
           </w:rPr>
-          <w:t>24</w:t>
+          <w:t>23</w:t>
         </w:r>
         <w:r>
           <w:rPr>
@@ -5301,7 +5298,7 @@
             <w:noProof/>
             <w:webHidden/>
           </w:rPr>
-          <w:t>24</w:t>
+          <w:t>23</w:t>
         </w:r>
         <w:r>
           <w:rPr>
@@ -5371,7 +5368,7 @@
             <w:noProof/>
             <w:webHidden/>
           </w:rPr>
-          <w:t>26</w:t>
+          <w:t>25</w:t>
         </w:r>
         <w:r>
           <w:rPr>
@@ -5449,7 +5446,7 @@
             <w:noProof/>
             <w:webHidden/>
           </w:rPr>
-          <w:t>26</w:t>
+          <w:t>25</w:t>
         </w:r>
         <w:r>
           <w:rPr>
@@ -5527,7 +5524,7 @@
             <w:noProof/>
             <w:webHidden/>
           </w:rPr>
-          <w:t>26</w:t>
+          <w:t>25</w:t>
         </w:r>
         <w:r>
           <w:rPr>
@@ -8671,75 +8668,7 @@
         <w:t>Windows 1</w:t>
       </w:r>
       <w:r>
-        <w:t>0</w:t>
-      </w:r>
-      <w:r>
-        <w:t xml:space="preserve"> </w:t>
-      </w:r>
-    </w:p>
-    <w:p>
-      <w:pPr>
-        <w:pStyle w:val="CTDT-Text"/>
-      </w:pPr>
-      <w:r>
-        <w:rPr>
-          <w:noProof/>
-        </w:rPr>
-        <w:lastRenderedPageBreak/>
-        <w:drawing>
-          <wp:inline distT="0" distB="0" distL="0" distR="0" wp14:anchorId="695DC0DE" wp14:editId="4CBCFB7C">
-            <wp:extent cx="3907790" cy="1173480"/>
-            <wp:effectExtent l="0" t="0" r="0" b="0"/>
-            <wp:docPr id="619993657" name="Picture 1" descr="windows 10 logo PNG transparent image download, size: 500x150px"/>
-            <wp:cNvGraphicFramePr>
-              <a:graphicFrameLocks xmlns:a="http://schemas.openxmlformats.org/drawingml/2006/main" noChangeAspect="1"/>
-            </wp:cNvGraphicFramePr>
-            <a:graphic xmlns:a="http://schemas.openxmlformats.org/drawingml/2006/main">
-              <a:graphicData uri="http://schemas.openxmlformats.org/drawingml/2006/picture">
-                <pic:pic xmlns:pic="http://schemas.openxmlformats.org/drawingml/2006/picture">
-                  <pic:nvPicPr>
-                    <pic:cNvPr id="0" name="Picture 1" descr="windows 10 logo PNG transparent image download, size: 500x150px"/>
-                    <pic:cNvPicPr>
-                      <a:picLocks noChangeAspect="1" noChangeArrowheads="1"/>
-                    </pic:cNvPicPr>
-                  </pic:nvPicPr>
-                  <pic:blipFill>
-                    <a:blip r:embed="rId10">
-                      <a:extLst>
-                        <a:ext uri="{28A0092B-C50C-407E-A947-70E740481C1C}">
-                          <a14:useLocalDpi xmlns:a14="http://schemas.microsoft.com/office/drawing/2010/main" val="0"/>
-                        </a:ext>
-                      </a:extLst>
-                    </a:blip>
-                    <a:srcRect/>
-                    <a:stretch>
-                      <a:fillRect/>
-                    </a:stretch>
-                  </pic:blipFill>
-                  <pic:spPr bwMode="auto">
-                    <a:xfrm>
-                      <a:off x="0" y="0"/>
-                      <a:ext cx="3907790" cy="1173480"/>
-                    </a:xfrm>
-                    <a:prstGeom prst="rect">
-                      <a:avLst/>
-                    </a:prstGeom>
-                    <a:noFill/>
-                    <a:ln>
-                      <a:noFill/>
-                    </a:ln>
-                  </pic:spPr>
-                </pic:pic>
-              </a:graphicData>
-            </a:graphic>
-          </wp:inline>
-        </w:drawing>
-      </w:r>
-      <w:r>
-        <w:rPr>
-          <w:noProof/>
-        </w:rPr>
-        <w:t xml:space="preserve"> </w:t>
+        <w:t>1</w:t>
       </w:r>
     </w:p>
     <w:p>
@@ -8790,7 +8719,7 @@
                     <pic:cNvPicPr/>
                   </pic:nvPicPr>
                   <pic:blipFill>
-                    <a:blip r:embed="rId11"/>
+                    <a:blip r:embed="rId10"/>
                     <a:stretch>
                       <a:fillRect/>
                     </a:stretch>
@@ -8816,6 +8745,7 @@
         <w:pStyle w:val="CTDT-Text"/>
       </w:pPr>
       <w:r>
+        <w:lastRenderedPageBreak/>
         <w:t>Các thư viện cần thiết:</w:t>
       </w:r>
     </w:p>
@@ -8879,7 +8809,7 @@
                     <pic:cNvPicPr/>
                   </pic:nvPicPr>
                   <pic:blipFill>
-                    <a:blip r:embed="rId12"/>
+                    <a:blip r:embed="rId11"/>
                     <a:stretch>
                       <a:fillRect/>
                     </a:stretch>
@@ -8945,7 +8875,7 @@
                     <pic:cNvPicPr/>
                   </pic:nvPicPr>
                   <pic:blipFill>
-                    <a:blip r:embed="rId13"/>
+                    <a:blip r:embed="rId12"/>
                     <a:stretch>
                       <a:fillRect/>
                     </a:stretch>
@@ -9083,78 +9013,8 @@
     <w:p>
       <w:pPr>
         <w:pStyle w:val="CTDT-Text"/>
-      </w:pPr>
-      <w:r>
-        <w:rPr>
-          <w:b/>
-          <w:bCs/>
-        </w:rPr>
-        <w:t>Cấu trúc thư mục dự án</w:t>
-      </w:r>
-      <w:r>
-        <w:t>:</w:t>
-      </w:r>
-    </w:p>
-    <w:p>
-      <w:pPr>
-        <w:pStyle w:val="CTDT-Text"/>
-      </w:pPr>
-      <w:r>
-        <w:t xml:space="preserve">   bai_tap_lon_CSDL_phan_tan/</w:t>
-      </w:r>
-    </w:p>
-    <w:p>
-      <w:pPr>
-        <w:pStyle w:val="CTDT-Text"/>
-      </w:pPr>
-      <w:r>
-        <w:t xml:space="preserve">   ├── Interface.py           #</w:t>
-      </w:r>
-      <w:r>
-        <w:t xml:space="preserve"> Gồm các hàm đã cải tiến</w:t>
-      </w:r>
-    </w:p>
-    <w:p>
-      <w:pPr>
-        <w:pStyle w:val="CTDT-Text"/>
-      </w:pPr>
-      <w:r>
-        <w:lastRenderedPageBreak/>
-        <w:t xml:space="preserve">   ├── Assignment1Tester.py   # File kiểm thử</w:t>
-      </w:r>
-    </w:p>
-    <w:p>
-      <w:pPr>
-        <w:pStyle w:val="CTDT-Text"/>
-      </w:pPr>
-      <w:r>
-        <w:t xml:space="preserve">   ├── testHelper.py          # Công cụ hỗ trợ kiểm thử</w:t>
-      </w:r>
-    </w:p>
-    <w:p>
-      <w:pPr>
-        <w:pStyle w:val="CTDT-Text"/>
-      </w:pPr>
-      <w:r>
-        <w:t xml:space="preserve">   ├── test_data.dat          # Dữ liệu kiểm thử</w:t>
-      </w:r>
-    </w:p>
-    <w:p>
-      <w:pPr>
-        <w:pStyle w:val="CTDT-Text"/>
-      </w:pPr>
-      <w:r>
-        <w:t xml:space="preserve">   └── README.md              # </w:t>
-      </w:r>
-      <w:r>
-        <w:t>hướng dẫn setup môi trường nếu cần</w:t>
-      </w:r>
-    </w:p>
-    <w:p>
-      <w:pPr>
-        <w:pStyle w:val="CTDT-Text"/>
         <w:sectPr>
-          <w:footerReference w:type="default" r:id="rId14"/>
+          <w:footerReference w:type="default" r:id="rId13"/>
           <w:pgSz w:w="11907" w:h="16840"/>
           <w:pgMar w:top="1134" w:right="1021" w:bottom="1134" w:left="1418" w:header="340" w:footer="340" w:gutter="0"/>
           <w:cols w:space="720"/>
@@ -9215,7 +9075,7 @@
       <w:r>
         <w:t xml:space="preserve">Truy cập trang web: </w:t>
       </w:r>
-      <w:hyperlink r:id="rId15" w:history="1">
+      <w:hyperlink r:id="rId14" w:history="1">
         <w:r>
           <w:rPr>
             <w:rStyle w:val="Hyperlink"/>
@@ -9513,7 +9373,7 @@
                     <pic:cNvPicPr/>
                   </pic:nvPicPr>
                   <pic:blipFill>
-                    <a:blip r:embed="rId16"/>
+                    <a:blip r:embed="rId15"/>
                     <a:stretch>
                       <a:fillRect/>
                     </a:stretch>
@@ -9594,7 +9454,7 @@
                     <pic:cNvPicPr/>
                   </pic:nvPicPr>
                   <pic:blipFill>
-                    <a:blip r:embed="rId17"/>
+                    <a:blip r:embed="rId16"/>
                     <a:stretch>
                       <a:fillRect/>
                     </a:stretch>
@@ -9710,7 +9570,7 @@
                     <pic:cNvPicPr/>
                   </pic:nvPicPr>
                   <pic:blipFill>
-                    <a:blip r:embed="rId18"/>
+                    <a:blip r:embed="rId17"/>
                     <a:stretch>
                       <a:fillRect/>
                     </a:stretch>
@@ -9881,7 +9741,7 @@
                     <pic:cNvPicPr/>
                   </pic:nvPicPr>
                   <pic:blipFill>
-                    <a:blip r:embed="rId19"/>
+                    <a:blip r:embed="rId18"/>
                     <a:stretch>
                       <a:fillRect/>
                     </a:stretch>
@@ -9950,7 +9810,7 @@
                     <pic:cNvPicPr/>
                   </pic:nvPicPr>
                   <pic:blipFill>
-                    <a:blip r:embed="rId20"/>
+                    <a:blip r:embed="rId19"/>
                     <a:stretch>
                       <a:fillRect/>
                     </a:stretch>
@@ -10080,6 +9940,7 @@
       </w:pPr>
       <w:r>
         <w:rPr>
+          <w:noProof/>
           <w:lang w:val="en-US"/>
         </w:rPr>
         <w:drawing>
@@ -10098,7 +9959,7 @@
                     <pic:cNvPicPr/>
                   </pic:nvPicPr>
                   <pic:blipFill>
-                    <a:blip r:embed="rId21"/>
+                    <a:blip r:embed="rId20"/>
                     <a:stretch>
                       <a:fillRect/>
                     </a:stretch>
@@ -10261,6 +10122,7 @@
       </w:pPr>
       <w:r>
         <w:rPr>
+          <w:noProof/>
           <w:lang w:val="en-US"/>
         </w:rPr>
         <w:drawing>
@@ -10279,7 +10141,7 @@
                     <pic:cNvPicPr/>
                   </pic:nvPicPr>
                   <pic:blipFill>
-                    <a:blip r:embed="rId22"/>
+                    <a:blip r:embed="rId21"/>
                     <a:stretch>
                       <a:fillRect/>
                     </a:stretch>
@@ -10824,7 +10686,7 @@
                     </pic:cNvPicPr>
                   </pic:nvPicPr>
                   <pic:blipFill>
-                    <a:blip r:embed="rId23" cstate="print">
+                    <a:blip r:embed="rId22" cstate="print">
                       <a:extLst>
                         <a:ext uri="{28A0092B-C50C-407E-A947-70E740481C1C}">
                           <a14:useLocalDpi xmlns:a14="http://schemas.microsoft.com/office/drawing/2010/main" val="0"/>
@@ -10878,7 +10740,7 @@
         <w:rPr>
           <w:noProof/>
         </w:rPr>
-        <w:t>2</w:t>
+        <w:t>1</w:t>
       </w:r>
       <w:r>
         <w:fldChar w:fldCharType="end"/>
@@ -10922,7 +10784,7 @@
                     </pic:cNvPicPr>
                   </pic:nvPicPr>
                   <pic:blipFill>
-                    <a:blip r:embed="rId24" cstate="print">
+                    <a:blip r:embed="rId23" cstate="print">
                       <a:extLst>
                         <a:ext uri="{28A0092B-C50C-407E-A947-70E740481C1C}">
                           <a14:useLocalDpi xmlns:a14="http://schemas.microsoft.com/office/drawing/2010/main" val="0"/>
@@ -10975,7 +10837,7 @@
         <w:rPr>
           <w:noProof/>
         </w:rPr>
-        <w:t>3</w:t>
+        <w:t>2</w:t>
       </w:r>
       <w:r>
         <w:fldChar w:fldCharType="end"/>
@@ -11025,7 +10887,7 @@
                     </pic:cNvPicPr>
                   </pic:nvPicPr>
                   <pic:blipFill>
-                    <a:blip r:embed="rId25">
+                    <a:blip r:embed="rId24">
                       <a:extLst>
                         <a:ext uri="{28A0092B-C50C-407E-A947-70E740481C1C}">
                           <a14:useLocalDpi xmlns:a14="http://schemas.microsoft.com/office/drawing/2010/main" val="0"/>
@@ -11078,7 +10940,7 @@
         <w:rPr>
           <w:noProof/>
         </w:rPr>
-        <w:t>4</w:t>
+        <w:t>3</w:t>
       </w:r>
       <w:r>
         <w:fldChar w:fldCharType="end"/>
@@ -11483,7 +11345,7 @@
                     </pic:cNvPicPr>
                   </pic:nvPicPr>
                   <pic:blipFill>
-                    <a:blip r:embed="rId26" cstate="print">
+                    <a:blip r:embed="rId25" cstate="print">
                       <a:extLst>
                         <a:ext uri="{28A0092B-C50C-407E-A947-70E740481C1C}">
                           <a14:useLocalDpi xmlns:a14="http://schemas.microsoft.com/office/drawing/2010/main" val="0"/>
@@ -11536,7 +11398,7 @@
         <w:rPr>
           <w:noProof/>
         </w:rPr>
-        <w:t>5</w:t>
+        <w:t>4</w:t>
       </w:r>
       <w:r>
         <w:fldChar w:fldCharType="end"/>
@@ -11574,7 +11436,7 @@
                     </pic:cNvPicPr>
                   </pic:nvPicPr>
                   <pic:blipFill>
-                    <a:blip r:embed="rId27">
+                    <a:blip r:embed="rId26">
                       <a:extLst>
                         <a:ext uri="{28A0092B-C50C-407E-A947-70E740481C1C}">
                           <a14:useLocalDpi xmlns:a14="http://schemas.microsoft.com/office/drawing/2010/main" val="0"/>
@@ -11627,7 +11489,7 @@
         <w:rPr>
           <w:noProof/>
         </w:rPr>
-        <w:t>6</w:t>
+        <w:t>5</w:t>
       </w:r>
       <w:r>
         <w:fldChar w:fldCharType="end"/>
@@ -11649,7 +11511,7 @@
         </w:rPr>
         <w:lastRenderedPageBreak/>
         <w:drawing>
-          <wp:inline distT="0" distB="0" distL="0" distR="0" wp14:anchorId="47C285E7" wp14:editId="571E22FB">
+          <wp:inline distT="0" distB="0" distL="0" distR="0" wp14:anchorId="47C285E7" wp14:editId="095CAED2">
             <wp:extent cx="6012180" cy="3167380"/>
             <wp:effectExtent l="0" t="0" r="7620" b="0"/>
             <wp:docPr id="1558324910" name="Picture 13"/>
@@ -11666,7 +11528,7 @@
                     </pic:cNvPicPr>
                   </pic:nvPicPr>
                   <pic:blipFill>
-                    <a:blip r:embed="rId28" cstate="print">
+                    <a:blip r:embed="rId27" cstate="print">
                       <a:extLst>
                         <a:ext uri="{28A0092B-C50C-407E-A947-70E740481C1C}">
                           <a14:useLocalDpi xmlns:a14="http://schemas.microsoft.com/office/drawing/2010/main" val="0"/>
@@ -11719,7 +11581,7 @@
         <w:rPr>
           <w:noProof/>
         </w:rPr>
-        <w:t>7</w:t>
+        <w:t>6</w:t>
       </w:r>
       <w:r>
         <w:fldChar w:fldCharType="end"/>
@@ -12135,7 +11997,7 @@
                     </pic:cNvPicPr>
                   </pic:nvPicPr>
                   <pic:blipFill>
-                    <a:blip r:embed="rId29" cstate="print">
+                    <a:blip r:embed="rId28" cstate="print">
                       <a:extLst>
                         <a:ext uri="{28A0092B-C50C-407E-A947-70E740481C1C}">
                           <a14:useLocalDpi xmlns:a14="http://schemas.microsoft.com/office/drawing/2010/main" val="0"/>
@@ -12192,7 +12054,7 @@
         <w:rPr>
           <w:noProof/>
         </w:rPr>
-        <w:t>8</w:t>
+        <w:t>7</w:t>
       </w:r>
       <w:r>
         <w:fldChar w:fldCharType="end"/>
@@ -12236,7 +12098,7 @@
                     </pic:cNvPicPr>
                   </pic:nvPicPr>
                   <pic:blipFill>
-                    <a:blip r:embed="rId30" cstate="print">
+                    <a:blip r:embed="rId29" cstate="print">
                       <a:extLst>
                         <a:ext uri="{28A0092B-C50C-407E-A947-70E740481C1C}">
                           <a14:useLocalDpi xmlns:a14="http://schemas.microsoft.com/office/drawing/2010/main" val="0"/>
@@ -12289,7 +12151,7 @@
         <w:rPr>
           <w:noProof/>
         </w:rPr>
-        <w:t>9</w:t>
+        <w:t>8</w:t>
       </w:r>
       <w:r>
         <w:fldChar w:fldCharType="end"/>
@@ -12327,7 +12189,7 @@
                     </pic:cNvPicPr>
                   </pic:nvPicPr>
                   <pic:blipFill rotWithShape="1">
-                    <a:blip r:embed="rId31">
+                    <a:blip r:embed="rId30">
                       <a:extLst>
                         <a:ext uri="{28A0092B-C50C-407E-A947-70E740481C1C}">
                           <a14:useLocalDpi xmlns:a14="http://schemas.microsoft.com/office/drawing/2010/main" val="0"/>
@@ -12385,7 +12247,7 @@
         <w:rPr>
           <w:noProof/>
         </w:rPr>
-        <w:t>10</w:t>
+        <w:t>9</w:t>
       </w:r>
       <w:r>
         <w:fldChar w:fldCharType="end"/>
@@ -12871,7 +12733,7 @@
                     </pic:cNvPicPr>
                   </pic:nvPicPr>
                   <pic:blipFill>
-                    <a:blip r:embed="rId32" cstate="print">
+                    <a:blip r:embed="rId31" cstate="print">
                       <a:extLst>
                         <a:ext uri="{28A0092B-C50C-407E-A947-70E740481C1C}">
                           <a14:useLocalDpi xmlns:a14="http://schemas.microsoft.com/office/drawing/2010/main" val="0"/>
@@ -12924,7 +12786,7 @@
         <w:rPr>
           <w:noProof/>
         </w:rPr>
-        <w:t>11</w:t>
+        <w:t>10</w:t>
       </w:r>
       <w:r>
         <w:fldChar w:fldCharType="end"/>
@@ -12965,7 +12827,7 @@
                     </pic:cNvPicPr>
                   </pic:nvPicPr>
                   <pic:blipFill>
-                    <a:blip r:embed="rId33" cstate="print">
+                    <a:blip r:embed="rId32" cstate="print">
                       <a:extLst>
                         <a:ext uri="{28A0092B-C50C-407E-A947-70E740481C1C}">
                           <a14:useLocalDpi xmlns:a14="http://schemas.microsoft.com/office/drawing/2010/main" val="0"/>
@@ -13023,7 +12885,7 @@
         <w:rPr>
           <w:noProof/>
         </w:rPr>
-        <w:t>12</w:t>
+        <w:t>11</w:t>
       </w:r>
       <w:r>
         <w:fldChar w:fldCharType="end"/>
@@ -13067,7 +12929,7 @@
                     </pic:cNvPicPr>
                   </pic:nvPicPr>
                   <pic:blipFill>
-                    <a:blip r:embed="rId34" cstate="print">
+                    <a:blip r:embed="rId33" cstate="print">
                       <a:extLst>
                         <a:ext uri="{28A0092B-C50C-407E-A947-70E740481C1C}">
                           <a14:useLocalDpi xmlns:a14="http://schemas.microsoft.com/office/drawing/2010/main" val="0"/>
@@ -13125,7 +12987,7 @@
         <w:rPr>
           <w:noProof/>
         </w:rPr>
-        <w:t>13</w:t>
+        <w:t>12</w:t>
       </w:r>
       <w:r>
         <w:fldChar w:fldCharType="end"/>
@@ -13250,7 +13112,7 @@
         </w:rPr>
         <w:t xml:space="preserve">Nguồn: Tải từ </w:t>
       </w:r>
-      <w:hyperlink r:id="rId35" w:tgtFrame="_blank" w:history="1">
+      <w:hyperlink r:id="rId34" w:tgtFrame="_blank" w:history="1">
         <w:r>
           <w:rPr>
             <w:rStyle w:val="Hyperlink"/>
@@ -13392,6 +13254,9 @@
         <w:ind w:left="720" w:firstLine="0"/>
       </w:pPr>
       <w:r>
+        <w:rPr>
+          <w:noProof/>
+        </w:rPr>
         <w:drawing>
           <wp:inline distT="0" distB="0" distL="0" distR="0" wp14:anchorId="786A14C5" wp14:editId="0D0342D1">
             <wp:extent cx="6012180" cy="1767840"/>
@@ -13408,7 +13273,7 @@
                     <pic:cNvPicPr/>
                   </pic:nvPicPr>
                   <pic:blipFill>
-                    <a:blip r:embed="rId36"/>
+                    <a:blip r:embed="rId35"/>
                     <a:stretch>
                       <a:fillRect/>
                     </a:stretch>
@@ -13471,6 +13336,9 @@
         <w:ind w:left="720" w:firstLine="0"/>
       </w:pPr>
       <w:r>
+        <w:rPr>
+          <w:noProof/>
+        </w:rPr>
         <w:lastRenderedPageBreak/>
         <w:drawing>
           <wp:inline distT="0" distB="0" distL="0" distR="0" wp14:anchorId="1012C9C3" wp14:editId="3BD30433">
@@ -13488,7 +13356,7 @@
                     <pic:cNvPicPr/>
                   </pic:nvPicPr>
                   <pic:blipFill>
-                    <a:blip r:embed="rId37"/>
+                    <a:blip r:embed="rId36"/>
                     <a:stretch>
                       <a:fillRect/>
                     </a:stretch>
@@ -13533,6 +13401,9 @@
         <w:ind w:left="720" w:firstLine="0"/>
       </w:pPr>
       <w:r>
+        <w:rPr>
+          <w:noProof/>
+        </w:rPr>
         <w:drawing>
           <wp:inline distT="0" distB="0" distL="0" distR="0" wp14:anchorId="25291FCA" wp14:editId="35B55410">
             <wp:extent cx="5591955" cy="1162212"/>
@@ -13549,7 +13420,7 @@
                     <pic:cNvPicPr/>
                   </pic:nvPicPr>
                   <pic:blipFill>
-                    <a:blip r:embed="rId38"/>
+                    <a:blip r:embed="rId37"/>
                     <a:stretch>
                       <a:fillRect/>
                     </a:stretch>
@@ -13706,6 +13577,7 @@
       </w:pPr>
       <w:r>
         <w:rPr>
+          <w:noProof/>
           <w:lang w:val="en-US"/>
         </w:rPr>
         <w:drawing>
@@ -13724,7 +13596,7 @@
                     <pic:cNvPicPr/>
                   </pic:nvPicPr>
                   <pic:blipFill>
-                    <a:blip r:embed="rId39"/>
+                    <a:blip r:embed="rId38"/>
                     <a:stretch>
                       <a:fillRect/>
                     </a:stretch>
@@ -13817,6 +13689,7 @@
         <w:rPr>
           <w:b/>
           <w:bCs/>
+          <w:noProof/>
           <w:lang w:val="en-US"/>
         </w:rPr>
         <w:lastRenderedPageBreak/>
@@ -13836,7 +13709,7 @@
                     <pic:cNvPicPr/>
                   </pic:nvPicPr>
                   <pic:blipFill>
-                    <a:blip r:embed="rId40"/>
+                    <a:blip r:embed="rId39"/>
                     <a:stretch>
                       <a:fillRect/>
                     </a:stretch>
@@ -13917,6 +13790,7 @@
         <w:rPr>
           <w:b/>
           <w:bCs/>
+          <w:noProof/>
         </w:rPr>
         <w:drawing>
           <wp:inline distT="0" distB="0" distL="0" distR="0" wp14:anchorId="2622414A" wp14:editId="1891BDC6">
@@ -13934,7 +13808,7 @@
                     <pic:cNvPicPr/>
                   </pic:nvPicPr>
                   <pic:blipFill>
-                    <a:blip r:embed="rId41"/>
+                    <a:blip r:embed="rId40"/>
                     <a:stretch>
                       <a:fillRect/>
                     </a:stretch>
@@ -14085,6 +13959,7 @@
       </w:pPr>
       <w:r>
         <w:rPr>
+          <w:noProof/>
           <w:lang w:val="en-US"/>
         </w:rPr>
         <w:drawing>
@@ -14103,7 +13978,7 @@
                     <pic:cNvPicPr/>
                   </pic:nvPicPr>
                   <pic:blipFill>
-                    <a:blip r:embed="rId42"/>
+                    <a:blip r:embed="rId41"/>
                     <a:stretch>
                       <a:fillRect/>
                     </a:stretch>
@@ -14196,6 +14071,7 @@
         <w:rPr>
           <w:b/>
           <w:bCs/>
+          <w:noProof/>
           <w:lang w:val="en-US"/>
         </w:rPr>
         <w:lastRenderedPageBreak/>
@@ -14215,7 +14091,7 @@
                     <pic:cNvPicPr/>
                   </pic:nvPicPr>
                   <pic:blipFill>
-                    <a:blip r:embed="rId43"/>
+                    <a:blip r:embed="rId42"/>
                     <a:stretch>
                       <a:fillRect/>
                     </a:stretch>
@@ -14306,14 +14182,7 @@
           <w:b/>
           <w:bCs/>
         </w:rPr>
-        <w:t>4</w:t>
-      </w:r>
-      <w:r>
-        <w:rPr>
-          <w:b/>
-          <w:bCs/>
-        </w:rPr>
-        <w:t>.</w:t>
+        <w:t>4.</w:t>
       </w:r>
       <w:r>
         <w:rPr>
@@ -14450,6 +14319,7 @@
       </w:pPr>
       <w:r>
         <w:rPr>
+          <w:noProof/>
           <w:lang w:val="en-US"/>
         </w:rPr>
         <w:drawing>
@@ -14468,7 +14338,7 @@
                     <pic:cNvPicPr/>
                   </pic:nvPicPr>
                   <pic:blipFill>
-                    <a:blip r:embed="rId44"/>
+                    <a:blip r:embed="rId43"/>
                     <a:stretch>
                       <a:fillRect/>
                     </a:stretch>
@@ -14507,6 +14377,7 @@
       </w:pPr>
       <w:r>
         <w:rPr>
+          <w:noProof/>
           <w:lang w:val="en-US"/>
         </w:rPr>
         <w:drawing>
@@ -14525,7 +14396,7 @@
                     <pic:cNvPicPr/>
                   </pic:nvPicPr>
                   <pic:blipFill>
-                    <a:blip r:embed="rId45"/>
+                    <a:blip r:embed="rId44"/>
                     <a:stretch>
                       <a:fillRect/>
                     </a:stretch>
@@ -14604,6 +14475,7 @@
         <w:rPr>
           <w:b/>
           <w:bCs/>
+          <w:noProof/>
           <w:lang w:val="en-US"/>
         </w:rPr>
         <w:drawing>
@@ -14622,7 +14494,7 @@
                     <pic:cNvPicPr/>
                   </pic:nvPicPr>
                   <pic:blipFill>
-                    <a:blip r:embed="rId46"/>
+                    <a:blip r:embed="rId45"/>
                     <a:stretch>
                       <a:fillRect/>
                     </a:stretch>
@@ -14676,15 +14548,7 @@
           <w:bCs/>
           <w:lang w:val="en-US"/>
         </w:rPr>
-        <w:t>0.0087</w:t>
-      </w:r>
-      <w:r>
-        <w:rPr>
-          <w:b/>
-          <w:bCs/>
-          <w:lang w:val="en-US"/>
-        </w:rPr>
-        <w:t xml:space="preserve"> </w:t>
+        <w:t xml:space="preserve">0.0087 </w:t>
       </w:r>
       <w:r>
         <w:rPr>
@@ -14853,6 +14717,7 @@
         <w:rPr>
           <w:b/>
           <w:bCs/>
+          <w:noProof/>
           <w:lang w:val="en-US"/>
         </w:rPr>
         <w:drawing>
@@ -14871,7 +14736,7 @@
                     <pic:cNvPicPr/>
                   </pic:nvPicPr>
                   <pic:blipFill>
-                    <a:blip r:embed="rId47"/>
+                    <a:blip r:embed="rId46"/>
                     <a:stretch>
                       <a:fillRect/>
                     </a:stretch>
@@ -14917,6 +14782,7 @@
         <w:rPr>
           <w:b/>
           <w:bCs/>
+          <w:noProof/>
           <w:lang w:val="en-US"/>
         </w:rPr>
         <w:drawing>
@@ -14935,7 +14801,7 @@
                     <pic:cNvPicPr/>
                   </pic:nvPicPr>
                   <pic:blipFill>
-                    <a:blip r:embed="rId48"/>
+                    <a:blip r:embed="rId47"/>
                     <a:stretch>
                       <a:fillRect/>
                     </a:stretch>
@@ -15006,6 +14872,7 @@
         <w:rPr>
           <w:b/>
           <w:bCs/>
+          <w:noProof/>
           <w:lang w:val="en-US"/>
         </w:rPr>
         <w:drawing>
@@ -15024,7 +14891,7 @@
                     <pic:cNvPicPr/>
                   </pic:nvPicPr>
                   <pic:blipFill>
-                    <a:blip r:embed="rId49"/>
+                    <a:blip r:embed="rId48"/>
                     <a:stretch>
                       <a:fillRect/>
                     </a:stretch>
@@ -15414,7 +15281,7 @@
                     </pic:cNvPicPr>
                   </pic:nvPicPr>
                   <pic:blipFill>
-                    <a:blip r:embed="rId50" cstate="print">
+                    <a:blip r:embed="rId49" cstate="print">
                       <a:extLst>
                         <a:ext uri="{28A0092B-C50C-407E-A947-70E740481C1C}">
                           <a14:useLocalDpi xmlns:a14="http://schemas.microsoft.com/office/drawing/2010/main" val="0"/>
@@ -15527,7 +15394,7 @@
                     </pic:cNvPicPr>
                   </pic:nvPicPr>
                   <pic:blipFill>
-                    <a:blip r:embed="rId51" cstate="print">
+                    <a:blip r:embed="rId50" cstate="print">
                       <a:extLst>
                         <a:ext uri="{28A0092B-C50C-407E-A947-70E740481C1C}">
                           <a14:useLocalDpi xmlns:a14="http://schemas.microsoft.com/office/drawing/2010/main" val="0"/>
@@ -15622,7 +15489,7 @@
                     </pic:cNvPicPr>
                   </pic:nvPicPr>
                   <pic:blipFill>
-                    <a:blip r:embed="rId52" cstate="print">
+                    <a:blip r:embed="rId51" cstate="print">
                       <a:extLst>
                         <a:ext uri="{28A0092B-C50C-407E-A947-70E740481C1C}">
                           <a14:useLocalDpi xmlns:a14="http://schemas.microsoft.com/office/drawing/2010/main" val="0"/>
@@ -15798,7 +15665,7 @@
                     </pic:cNvPicPr>
                   </pic:nvPicPr>
                   <pic:blipFill>
-                    <a:blip r:embed="rId53" cstate="print">
+                    <a:blip r:embed="rId52" cstate="print">
                       <a:extLst>
                         <a:ext uri="{28A0092B-C50C-407E-A947-70E740481C1C}">
                           <a14:useLocalDpi xmlns:a14="http://schemas.microsoft.com/office/drawing/2010/main" val="0"/>
@@ -15899,7 +15766,7 @@
                     </pic:cNvPicPr>
                   </pic:nvPicPr>
                   <pic:blipFill>
-                    <a:blip r:embed="rId54" cstate="print">
+                    <a:blip r:embed="rId53" cstate="print">
                       <a:extLst>
                         <a:ext uri="{28A0092B-C50C-407E-A947-70E740481C1C}">
                           <a14:useLocalDpi xmlns:a14="http://schemas.microsoft.com/office/drawing/2010/main" val="0"/>
@@ -27123,6 +26990,7 @@
   <w:style w:type="character" w:default="1" w:styleId="DefaultParagraphFont">
     <w:name w:val="Default Paragraph Font"/>
     <w:uiPriority w:val="1"/>
+    <w:semiHidden/>
     <w:unhideWhenUsed/>
   </w:style>
   <w:style w:type="table" w:default="1" w:styleId="TableNormal">

</xml_diff>